<commit_message>
week 7 project commit
</commit_message>
<xml_diff>
--- a/week6/week6PortfolioMilestone.docx
+++ b/week6/week6PortfolioMilestone.docx
@@ -847,6 +847,14 @@
     </w:sdt>
     <w:sdt>
       <w:sdtPr>
+        <w:rPr>
+          <w:rFonts w:asciiTheme="minorHAnsi" w:eastAsiaTheme="minorHAnsi" w:hAnsiTheme="minorHAnsi" w:cstheme="minorBidi"/>
+          <w:color w:val="auto"/>
+          <w:kern w:val="2"/>
+          <w:sz w:val="24"/>
+          <w:szCs w:val="24"/>
+          <w14:ligatures w14:val="standardContextual"/>
+        </w:rPr>
         <w:id w:val="1652866902"/>
         <w:docPartObj>
           <w:docPartGallery w:val="Table of Contents"/>
@@ -855,15 +863,9 @@
       </w:sdtPr>
       <w:sdtEndPr>
         <w:rPr>
-          <w:rFonts w:asciiTheme="minorHAnsi" w:eastAsiaTheme="minorHAnsi" w:hAnsiTheme="minorHAnsi" w:cstheme="minorBidi"/>
           <w:b/>
           <w:bCs/>
           <w:noProof/>
-          <w:color w:val="auto"/>
-          <w:kern w:val="2"/>
-          <w:sz w:val="24"/>
-          <w:szCs w:val="24"/>
-          <w14:ligatures w14:val="standardContextual"/>
         </w:rPr>
       </w:sdtEndPr>
       <w:sdtContent>
@@ -876,6 +878,16 @@
           </w:r>
         </w:p>
         <w:p>
+          <w:pPr>
+            <w:pStyle w:val="TOC1"/>
+            <w:tabs>
+              <w:tab w:val="right" w:leader="dot" w:pos="9350"/>
+            </w:tabs>
+            <w:rPr>
+              <w:rFonts w:eastAsiaTheme="minorEastAsia"/>
+              <w:noProof/>
+            </w:rPr>
+          </w:pPr>
           <w:r>
             <w:fldChar w:fldCharType="begin"/>
           </w:r>
@@ -885,14 +897,272 @@
           <w:r>
             <w:fldChar w:fldCharType="separate"/>
           </w:r>
-          <w:r>
+          <w:hyperlink w:anchor="_Toc172463131" w:history="1">
+            <w:r>
+              <w:rPr>
+                <w:rStyle w:val="Hyperlink"/>
+                <w:noProof/>
+              </w:rPr>
+              <w:t>SOURCECODE</w:t>
+            </w:r>
+            <w:r>
+              <w:rPr>
+                <w:noProof/>
+                <w:webHidden/>
+              </w:rPr>
+              <w:tab/>
+            </w:r>
+            <w:r>
+              <w:rPr>
+                <w:noProof/>
+                <w:webHidden/>
+              </w:rPr>
+              <w:fldChar w:fldCharType="begin"/>
+            </w:r>
+            <w:r>
+              <w:rPr>
+                <w:noProof/>
+                <w:webHidden/>
+              </w:rPr>
+              <w:instrText xml:space="preserve"> PAGEREF _Toc172463131 \h </w:instrText>
+            </w:r>
+            <w:r>
+              <w:rPr>
+                <w:noProof/>
+                <w:webHidden/>
+              </w:rPr>
+            </w:r>
+            <w:r>
+              <w:rPr>
+                <w:noProof/>
+                <w:webHidden/>
+              </w:rPr>
+              <w:fldChar w:fldCharType="separate"/>
+            </w:r>
+            <w:r>
+              <w:rPr>
+                <w:noProof/>
+                <w:webHidden/>
+              </w:rPr>
+              <w:t>2</w:t>
+            </w:r>
+            <w:r>
+              <w:rPr>
+                <w:noProof/>
+                <w:webHidden/>
+              </w:rPr>
+              <w:fldChar w:fldCharType="end"/>
+            </w:r>
+          </w:hyperlink>
+        </w:p>
+        <w:p>
+          <w:pPr>
+            <w:pStyle w:val="TOC1"/>
+            <w:tabs>
+              <w:tab w:val="right" w:leader="dot" w:pos="9350"/>
+            </w:tabs>
             <w:rPr>
-              <w:b/>
-              <w:bCs/>
+              <w:rFonts w:eastAsiaTheme="minorEastAsia"/>
               <w:noProof/>
             </w:rPr>
-            <w:t>No table of contents entries found.</w:t>
-          </w:r>
+          </w:pPr>
+          <w:hyperlink w:anchor="_Toc172463132" w:history="1">
+            <w:r>
+              <w:rPr>
+                <w:rStyle w:val="Hyperlink"/>
+                <w:noProof/>
+              </w:rPr>
+              <w:t>CODE EXECUTION</w:t>
+            </w:r>
+            <w:r>
+              <w:rPr>
+                <w:noProof/>
+                <w:webHidden/>
+              </w:rPr>
+              <w:tab/>
+            </w:r>
+            <w:r>
+              <w:rPr>
+                <w:noProof/>
+                <w:webHidden/>
+              </w:rPr>
+              <w:fldChar w:fldCharType="begin"/>
+            </w:r>
+            <w:r>
+              <w:rPr>
+                <w:noProof/>
+                <w:webHidden/>
+              </w:rPr>
+              <w:instrText xml:space="preserve"> PAGEREF _Toc172463132 \h </w:instrText>
+            </w:r>
+            <w:r>
+              <w:rPr>
+                <w:noProof/>
+                <w:webHidden/>
+              </w:rPr>
+            </w:r>
+            <w:r>
+              <w:rPr>
+                <w:noProof/>
+                <w:webHidden/>
+              </w:rPr>
+              <w:fldChar w:fldCharType="separate"/>
+            </w:r>
+            <w:r>
+              <w:rPr>
+                <w:noProof/>
+                <w:webHidden/>
+              </w:rPr>
+              <w:t>3</w:t>
+            </w:r>
+            <w:r>
+              <w:rPr>
+                <w:noProof/>
+                <w:webHidden/>
+              </w:rPr>
+              <w:fldChar w:fldCharType="end"/>
+            </w:r>
+          </w:hyperlink>
+        </w:p>
+        <w:p>
+          <w:pPr>
+            <w:pStyle w:val="TOC2"/>
+            <w:tabs>
+              <w:tab w:val="right" w:leader="dot" w:pos="9350"/>
+            </w:tabs>
+            <w:rPr>
+              <w:rFonts w:eastAsiaTheme="minorEastAsia"/>
+              <w:noProof/>
+            </w:rPr>
+          </w:pPr>
+          <w:hyperlink w:anchor="_Toc172463133" w:history="1">
+            <w:r>
+              <w:rPr>
+                <w:rStyle w:val="Hyperlink"/>
+                <w:noProof/>
+              </w:rPr>
+              <w:t>CODE EXECUTION CONTINUED</w:t>
+            </w:r>
+            <w:r>
+              <w:rPr>
+                <w:noProof/>
+                <w:webHidden/>
+              </w:rPr>
+              <w:tab/>
+            </w:r>
+            <w:r>
+              <w:rPr>
+                <w:noProof/>
+                <w:webHidden/>
+              </w:rPr>
+              <w:fldChar w:fldCharType="begin"/>
+            </w:r>
+            <w:r>
+              <w:rPr>
+                <w:noProof/>
+                <w:webHidden/>
+              </w:rPr>
+              <w:instrText xml:space="preserve"> PAGEREF _Toc172463133 \h </w:instrText>
+            </w:r>
+            <w:r>
+              <w:rPr>
+                <w:noProof/>
+                <w:webHidden/>
+              </w:rPr>
+            </w:r>
+            <w:r>
+              <w:rPr>
+                <w:noProof/>
+                <w:webHidden/>
+              </w:rPr>
+              <w:fldChar w:fldCharType="separate"/>
+            </w:r>
+            <w:r>
+              <w:rPr>
+                <w:noProof/>
+                <w:webHidden/>
+              </w:rPr>
+              <w:t>4</w:t>
+            </w:r>
+            <w:r>
+              <w:rPr>
+                <w:noProof/>
+                <w:webHidden/>
+              </w:rPr>
+              <w:fldChar w:fldCharType="end"/>
+            </w:r>
+          </w:hyperlink>
+        </w:p>
+        <w:p>
+          <w:pPr>
+            <w:pStyle w:val="TOC1"/>
+            <w:tabs>
+              <w:tab w:val="right" w:leader="dot" w:pos="9350"/>
+            </w:tabs>
+            <w:rPr>
+              <w:rFonts w:eastAsiaTheme="minorEastAsia"/>
+              <w:noProof/>
+            </w:rPr>
+          </w:pPr>
+          <w:hyperlink w:anchor="_Toc172463134" w:history="1">
+            <w:r>
+              <w:rPr>
+                <w:rStyle w:val="Hyperlink"/>
+                <w:noProof/>
+              </w:rPr>
+              <w:t>GITHUB</w:t>
+            </w:r>
+            <w:r>
+              <w:rPr>
+                <w:noProof/>
+                <w:webHidden/>
+              </w:rPr>
+              <w:tab/>
+            </w:r>
+            <w:r>
+              <w:rPr>
+                <w:noProof/>
+                <w:webHidden/>
+              </w:rPr>
+              <w:fldChar w:fldCharType="begin"/>
+            </w:r>
+            <w:r>
+              <w:rPr>
+                <w:noProof/>
+                <w:webHidden/>
+              </w:rPr>
+              <w:instrText xml:space="preserve"> PAGEREF _Toc172463134 \h </w:instrText>
+            </w:r>
+            <w:r>
+              <w:rPr>
+                <w:noProof/>
+                <w:webHidden/>
+              </w:rPr>
+            </w:r>
+            <w:r>
+              <w:rPr>
+                <w:noProof/>
+                <w:webHidden/>
+              </w:rPr>
+              <w:fldChar w:fldCharType="separate"/>
+            </w:r>
+            <w:r>
+              <w:rPr>
+                <w:noProof/>
+                <w:webHidden/>
+              </w:rPr>
+              <w:t>5</w:t>
+            </w:r>
+            <w:r>
+              <w:rPr>
+                <w:noProof/>
+                <w:webHidden/>
+              </w:rPr>
+              <w:fldChar w:fldCharType="end"/>
+            </w:r>
+          </w:hyperlink>
+        </w:p>
+        <w:p>
           <w:r>
             <w:rPr>
               <w:b/>
@@ -914,24 +1184,12 @@
       <w:pPr>
         <w:pStyle w:val="Heading1"/>
       </w:pPr>
-      <w:r>
-        <w:lastRenderedPageBreak/>
-        <w:t>PSUEDOCODE</w:t>
-      </w:r>
-    </w:p>
-    <w:p>
-      <w:r>
-        <w:br w:type="page"/>
-      </w:r>
-    </w:p>
-    <w:p>
-      <w:pPr>
-        <w:pStyle w:val="Heading1"/>
-      </w:pPr>
+      <w:bookmarkStart w:id="0" w:name="_Toc172463131"/>
       <w:r>
         <w:lastRenderedPageBreak/>
         <w:t>SOURCECODE</w:t>
       </w:r>
+      <w:bookmarkEnd w:id="0"/>
     </w:p>
     <w:p>
       <w:r>
@@ -985,10 +1243,12 @@
       <w:pPr>
         <w:pStyle w:val="Heading1"/>
       </w:pPr>
+      <w:bookmarkStart w:id="1" w:name="_Toc172463132"/>
       <w:r>
         <w:lastRenderedPageBreak/>
         <w:t>CODE EXECUTION</w:t>
       </w:r>
+      <w:bookmarkEnd w:id="1"/>
     </w:p>
     <w:p>
       <w:r>
@@ -1043,10 +1303,12 @@
       <w:pPr>
         <w:pStyle w:val="Heading2"/>
       </w:pPr>
+      <w:bookmarkStart w:id="2" w:name="_Toc172463133"/>
       <w:r>
         <w:lastRenderedPageBreak/>
         <w:t>CODE EXECUTION CONTINUED</w:t>
       </w:r>
+      <w:bookmarkEnd w:id="2"/>
     </w:p>
     <w:p>
       <w:r>
@@ -1103,9 +1365,59 @@
       <w:pPr>
         <w:pStyle w:val="Heading1"/>
       </w:pPr>
+      <w:bookmarkStart w:id="3" w:name="_Toc172463134"/>
       <w:r>
         <w:lastRenderedPageBreak/>
         <w:t>GITHUB</w:t>
+      </w:r>
+      <w:bookmarkEnd w:id="3"/>
+    </w:p>
+    <w:p>
+      <w:r>
+        <w:rPr>
+          <w:noProof/>
+        </w:rPr>
+        <w:drawing>
+          <wp:inline distT="0" distB="0" distL="0" distR="0" wp14:anchorId="505287CE" wp14:editId="57EDE3EB">
+            <wp:extent cx="4827905" cy="7600950"/>
+            <wp:effectExtent l="0" t="0" r="0" b="0"/>
+            <wp:docPr id="953106040" name="Picture 4" descr="A screen shot of a computer&#10;&#10;Description automatically generated"/>
+            <wp:cNvGraphicFramePr>
+              <a:graphicFrameLocks xmlns:a="http://schemas.openxmlformats.org/drawingml/2006/main" noChangeAspect="1"/>
+            </wp:cNvGraphicFramePr>
+            <a:graphic xmlns:a="http://schemas.openxmlformats.org/drawingml/2006/main">
+              <a:graphicData uri="http://schemas.openxmlformats.org/drawingml/2006/picture">
+                <pic:pic xmlns:pic="http://schemas.openxmlformats.org/drawingml/2006/picture">
+                  <pic:nvPicPr>
+                    <pic:cNvPr id="953106040" name="Picture 4" descr="A screen shot of a computer&#10;&#10;Description automatically generated"/>
+                    <pic:cNvPicPr/>
+                  </pic:nvPicPr>
+                  <pic:blipFill>
+                    <a:blip r:embed="rId11">
+                      <a:extLst>
+                        <a:ext uri="{28A0092B-C50C-407E-A947-70E740481C1C}">
+                          <a14:useLocalDpi xmlns:a14="http://schemas.microsoft.com/office/drawing/2010/main" val="0"/>
+                        </a:ext>
+                      </a:extLst>
+                    </a:blip>
+                    <a:stretch>
+                      <a:fillRect/>
+                    </a:stretch>
+                  </pic:blipFill>
+                  <pic:spPr>
+                    <a:xfrm>
+                      <a:off x="0" y="0"/>
+                      <a:ext cx="4827905" cy="7600950"/>
+                    </a:xfrm>
+                    <a:prstGeom prst="rect">
+                      <a:avLst/>
+                    </a:prstGeom>
+                  </pic:spPr>
+                </pic:pic>
+              </a:graphicData>
+            </a:graphic>
+          </wp:inline>
+        </w:drawing>
       </w:r>
     </w:p>
     <w:sectPr>
@@ -1722,6 +2034,7 @@
   <w:style w:type="character" w:default="1" w:styleId="DefaultParagraphFont">
     <w:name w:val="Default Paragraph Font"/>
     <w:uiPriority w:val="1"/>
+    <w:semiHidden/>
     <w:unhideWhenUsed/>
   </w:style>
   <w:style w:type="table" w:default="1" w:styleId="TableNormal">
@@ -2095,6 +2408,42 @@
       <w:sz w:val="32"/>
       <w:szCs w:val="32"/>
       <w14:ligatures w14:val="none"/>
+    </w:rPr>
+  </w:style>
+  <w:style w:type="paragraph" w:styleId="TOC1">
+    <w:name w:val="toc 1"/>
+    <w:basedOn w:val="Normal"/>
+    <w:next w:val="Normal"/>
+    <w:autoRedefine/>
+    <w:uiPriority w:val="39"/>
+    <w:unhideWhenUsed/>
+    <w:rsid w:val="00C53A9A"/>
+    <w:pPr>
+      <w:spacing w:after="100"/>
+    </w:pPr>
+  </w:style>
+  <w:style w:type="paragraph" w:styleId="TOC2">
+    <w:name w:val="toc 2"/>
+    <w:basedOn w:val="Normal"/>
+    <w:next w:val="Normal"/>
+    <w:autoRedefine/>
+    <w:uiPriority w:val="39"/>
+    <w:unhideWhenUsed/>
+    <w:rsid w:val="00C53A9A"/>
+    <w:pPr>
+      <w:spacing w:after="100"/>
+      <w:ind w:left="240"/>
+    </w:pPr>
+  </w:style>
+  <w:style w:type="character" w:styleId="Hyperlink">
+    <w:name w:val="Hyperlink"/>
+    <w:basedOn w:val="DefaultParagraphFont"/>
+    <w:uiPriority w:val="99"/>
+    <w:unhideWhenUsed/>
+    <w:rsid w:val="00C53A9A"/>
+    <w:rPr>
+      <w:color w:val="467886" w:themeColor="hyperlink"/>
+      <w:u w:val="single"/>
     </w:rPr>
   </w:style>
 </w:styles>
@@ -2396,6 +2745,25 @@
 </file>
 
 <file path=customXml/item1.xml><?xml version="1.0" encoding="utf-8"?>
+<b:Sources xmlns:b="http://schemas.openxmlformats.org/officeDocument/2006/bibliography" xmlns="http://schemas.openxmlformats.org/officeDocument/2006/bibliography" SelectedStyle="\APASixthEditionOfficeOnline.xsl" StyleName="APA" Version="6"/>
+</file>
+
+<file path=customXml/item2.xml><?xml version="1.0" encoding="utf-8"?>
+<p:properties xmlns:p="http://schemas.microsoft.com/office/2006/metadata/properties" xmlns:xsi="http://www.w3.org/2001/XMLSchema-instance" xmlns:pc="http://schemas.microsoft.com/office/infopath/2007/PartnerControls">
+  <documentManagement/>
+</p:properties>
+</file>
+
+<file path=customXml/item3.xml><?xml version="1.0" encoding="utf-8"?>
+<?mso-contentType ?>
+<FormTemplates xmlns="http://schemas.microsoft.com/sharepoint/v3/contenttype/forms">
+  <Display>DocumentLibraryForm</Display>
+  <Edit>DocumentLibraryForm</Edit>
+  <New>DocumentLibraryForm</New>
+</FormTemplates>
+</file>
+
+<file path=customXml/item4.xml><?xml version="1.0" encoding="utf-8"?>
 <ct:contentTypeSchema xmlns:ct="http://schemas.microsoft.com/office/2006/metadata/contentType" xmlns:ma="http://schemas.microsoft.com/office/2006/metadata/properties/metaAttributes" ct:_="" ma:_="" ma:contentTypeName="Document" ma:contentTypeID="0x010100CE9B20CE05F04D46B389D478134BE2BC" ma:contentTypeVersion="5" ma:contentTypeDescription="Create a new document." ma:contentTypeScope="" ma:versionID="795407ca42ab435be85a633ad453428e">
   <xsd:schema xmlns:xsd="http://www.w3.org/2001/XMLSchema" xmlns:xs="http://www.w3.org/2001/XMLSchema" xmlns:p="http://schemas.microsoft.com/office/2006/metadata/properties" xmlns:ns3="331e3711-2555-4c4e-abc1-cb1be4320b8c" targetNamespace="http://schemas.microsoft.com/office/2006/metadata/properties" ma:root="true" ma:fieldsID="a33e974a43b09c7e9d39e2366f7c2328" ns3:_="">
     <xsd:import namespace="331e3711-2555-4c4e-abc1-cb1be4320b8c"/>
@@ -2545,26 +2913,32 @@
 </ct:contentTypeSchema>
 </file>
 
-<file path=customXml/item2.xml><?xml version="1.0" encoding="utf-8"?>
-<?mso-contentType ?>
-<FormTemplates xmlns="http://schemas.microsoft.com/sharepoint/v3/contenttype/forms">
-  <Display>DocumentLibraryForm</Display>
-  <Edit>DocumentLibraryForm</Edit>
-  <New>DocumentLibraryForm</New>
-</FormTemplates>
+<file path=customXml/itemProps1.xml><?xml version="1.0" encoding="utf-8"?>
+<ds:datastoreItem xmlns:ds="http://schemas.openxmlformats.org/officeDocument/2006/customXml" ds:itemID="{F00519D3-194C-43B7-AE67-30E81AD3D5D4}">
+  <ds:schemaRefs>
+    <ds:schemaRef ds:uri="http://schemas.openxmlformats.org/officeDocument/2006/bibliography"/>
+  </ds:schemaRefs>
+</ds:datastoreItem>
 </file>
 
-<file path=customXml/item3.xml><?xml version="1.0" encoding="utf-8"?>
-<p:properties xmlns:p="http://schemas.microsoft.com/office/2006/metadata/properties" xmlns:xsi="http://www.w3.org/2001/XMLSchema-instance" xmlns:pc="http://schemas.microsoft.com/office/infopath/2007/PartnerControls">
-  <documentManagement/>
-</p:properties>
+<file path=customXml/itemProps2.xml><?xml version="1.0" encoding="utf-8"?>
+<ds:datastoreItem xmlns:ds="http://schemas.openxmlformats.org/officeDocument/2006/customXml" ds:itemID="{107FFA9A-94B2-4445-B574-C46BADDD18C2}">
+  <ds:schemaRefs>
+    <ds:schemaRef ds:uri="http://schemas.microsoft.com/office/2006/metadata/properties"/>
+    <ds:schemaRef ds:uri="http://schemas.microsoft.com/office/infopath/2007/PartnerControls"/>
+  </ds:schemaRefs>
+</ds:datastoreItem>
 </file>
 
-<file path=customXml/item4.xml><?xml version="1.0" encoding="utf-8"?>
-<b:Sources xmlns:b="http://schemas.openxmlformats.org/officeDocument/2006/bibliography" xmlns="http://schemas.openxmlformats.org/officeDocument/2006/bibliography" SelectedStyle="\APASixthEditionOfficeOnline.xsl" StyleName="APA" Version="6"/>
+<file path=customXml/itemProps3.xml><?xml version="1.0" encoding="utf-8"?>
+<ds:datastoreItem xmlns:ds="http://schemas.openxmlformats.org/officeDocument/2006/customXml" ds:itemID="{D24033D5-2276-4A64-A696-DEDC34F36BCC}">
+  <ds:schemaRefs>
+    <ds:schemaRef ds:uri="http://schemas.microsoft.com/sharepoint/v3/contenttype/forms"/>
+  </ds:schemaRefs>
+</ds:datastoreItem>
 </file>
 
-<file path=customXml/itemProps1.xml><?xml version="1.0" encoding="utf-8"?>
+<file path=customXml/itemProps4.xml><?xml version="1.0" encoding="utf-8"?>
 <ds:datastoreItem xmlns:ds="http://schemas.openxmlformats.org/officeDocument/2006/customXml" ds:itemID="{38282BEC-D386-4D99-9567-5769EF95492A}">
   <ds:schemaRefs>
     <ds:schemaRef ds:uri="http://schemas.microsoft.com/office/2006/metadata/contentType"/>
@@ -2580,29 +2954,4 @@
     <ds:schemaRef ds:uri="http://schemas.microsoft.com/internal/obd"/>
   </ds:schemaRefs>
 </ds:datastoreItem>
-</file>
-
-<file path=customXml/itemProps2.xml><?xml version="1.0" encoding="utf-8"?>
-<ds:datastoreItem xmlns:ds="http://schemas.openxmlformats.org/officeDocument/2006/customXml" ds:itemID="{D24033D5-2276-4A64-A696-DEDC34F36BCC}">
-  <ds:schemaRefs>
-    <ds:schemaRef ds:uri="http://schemas.microsoft.com/sharepoint/v3/contenttype/forms"/>
-  </ds:schemaRefs>
-</ds:datastoreItem>
-</file>
-
-<file path=customXml/itemProps3.xml><?xml version="1.0" encoding="utf-8"?>
-<ds:datastoreItem xmlns:ds="http://schemas.openxmlformats.org/officeDocument/2006/customXml" ds:itemID="{107FFA9A-94B2-4445-B574-C46BADDD18C2}">
-  <ds:schemaRefs>
-    <ds:schemaRef ds:uri="http://schemas.microsoft.com/office/2006/metadata/properties"/>
-    <ds:schemaRef ds:uri="http://schemas.microsoft.com/office/infopath/2007/PartnerControls"/>
-  </ds:schemaRefs>
-</ds:datastoreItem>
-</file>
-
-<file path=customXml/itemProps4.xml><?xml version="1.0" encoding="utf-8"?>
-<ds:datastoreItem xmlns:ds="http://schemas.openxmlformats.org/officeDocument/2006/customXml" ds:itemID="{F00519D3-194C-43B7-AE67-30E81AD3D5D4}">
-  <ds:schemaRefs>
-    <ds:schemaRef ds:uri="http://schemas.openxmlformats.org/officeDocument/2006/bibliography"/>
-  </ds:schemaRefs>
-</ds:datastoreItem>
 </file>
</xml_diff>